<commit_message>
completed the contact page
</commit_message>
<xml_diff>
--- a/capstone report.docx
+++ b/capstone report.docx
@@ -42,9 +42,11 @@
       <w:r>
         <w:t xml:space="preserve">end-user is expected to grow larger </w:t>
       </w:r>
+      <w:proofErr w:type="gramStart"/>
       <w:r>
         <w:t>in the near future</w:t>
       </w:r>
+      <w:proofErr w:type="gramEnd"/>
       <w:r>
         <w:t>.</w:t>
       </w:r>
@@ -235,7 +237,13 @@
         <w:t xml:space="preserve">20 pounds to 60 pounds. </w:t>
       </w:r>
       <w:r>
-        <w:t xml:space="preserve">Currently the nail salon uses a third party </w:t>
+        <w:t xml:space="preserve">Currently the nail salon uses a </w:t>
+      </w:r>
+      <w:r>
+        <w:t>third-party</w:t>
+      </w:r>
+      <w:r>
+        <w:t xml:space="preserve"> </w:t>
       </w:r>
       <w:r>
         <w:t>website called “Hot Pepper Beauty” to list their menu, booking detail and contact detail</w:t>

</xml_diff>